<commit_message>
Ändrade vem som ska göra vad i saker att göra filen
</commit_message>
<xml_diff>
--- a/docs/TSEA29 saker kvar att göra.docx
+++ b/docs/TSEA29 saker kvar att göra.docx
@@ -6,6 +6,8 @@
       <w:r>
         <w:t>Saker kvar att skriva om:</w:t>
       </w:r>
+      <w:bookmarkStart w:id="0" w:name="_GoBack"/>
+      <w:bookmarkEnd w:id="0"/>
     </w:p>
     <w:p>
       <w:pPr>
@@ -18,6 +20,22 @@
       <w:r>
         <w:t>Motorer</w:t>
       </w:r>
+      <w:r>
+        <w:tab/>
+      </w:r>
+      <w:r>
+        <w:tab/>
+      </w:r>
+      <w:r>
+        <w:tab/>
+      </w:r>
+      <w:r>
+        <w:tab/>
+      </w:r>
+      <w:r>
+        <w:tab/>
+        <w:t>TUHT</w:t>
+      </w:r>
     </w:p>
     <w:p>
       <w:pPr>
@@ -27,15 +45,34 @@
           <w:numId w:val="1"/>
         </w:numPr>
       </w:pPr>
+      <w:proofErr w:type="spellStart"/>
       <w:r>
         <w:t>IR_</w:t>
       </w:r>
       <w:r>
         <w:t>sändare</w:t>
       </w:r>
+      <w:proofErr w:type="spellEnd"/>
       <w:r>
         <w:t>(fyr)</w:t>
       </w:r>
+      <w:r>
+        <w:tab/>
+      </w:r>
+      <w:r>
+        <w:tab/>
+      </w:r>
+      <w:r>
+        <w:tab/>
+      </w:r>
+      <w:r>
+        <w:tab/>
+      </w:r>
+      <w:proofErr w:type="gramStart"/>
+      <w:r>
+        <w:t>PO,JO</w:t>
+      </w:r>
+      <w:proofErr w:type="gramEnd"/>
     </w:p>
     <w:p>
       <w:pPr>
@@ -51,6 +88,19 @@
       <w:r>
         <w:t>detektering</w:t>
       </w:r>
+      <w:r>
+        <w:tab/>
+      </w:r>
+      <w:r>
+        <w:tab/>
+      </w:r>
+      <w:r>
+        <w:tab/>
+      </w:r>
+      <w:r>
+        <w:tab/>
+        <w:t>POJO</w:t>
+      </w:r>
     </w:p>
     <w:p>
       <w:pPr>
@@ -60,8 +110,13 @@
           <w:numId w:val="1"/>
         </w:numPr>
       </w:pPr>
-      <w:r>
-        <w:t xml:space="preserve">Reset knapp </w:t>
+      <w:proofErr w:type="spellStart"/>
+      <w:r>
+        <w:t>Reset</w:t>
+      </w:r>
+      <w:proofErr w:type="spellEnd"/>
+      <w:r>
+        <w:t xml:space="preserve"> knapp </w:t>
       </w:r>
       <w:r>
         <w:t>= hoppa till aktiverings loop och nolls</w:t>
@@ -72,6 +127,20 @@
       <w:r>
         <w:t>äll</w:t>
       </w:r>
+      <w:r>
+        <w:t xml:space="preserve"> </w:t>
+      </w:r>
+      <w:r>
+        <w:tab/>
+      </w:r>
+      <w:r>
+        <w:tab/>
+      </w:r>
+      <w:proofErr w:type="gramStart"/>
+      <w:r>
+        <w:t>MU,JS</w:t>
+      </w:r>
+      <w:proofErr w:type="gramEnd"/>
     </w:p>
     <w:p>
       <w:pPr>
@@ -81,11 +150,21 @@
           <w:numId w:val="1"/>
         </w:numPr>
       </w:pPr>
-      <w:r>
-        <w:t>Koplingsschema för varje enhet(MS kvar)</w:t>
-      </w:r>
-      <w:bookmarkStart w:id="0" w:name="_GoBack"/>
-      <w:bookmarkEnd w:id="0"/>
+      <w:proofErr w:type="spellStart"/>
+      <w:r>
+        <w:t>Koplingsschema</w:t>
+      </w:r>
+      <w:proofErr w:type="spellEnd"/>
+      <w:r>
+        <w:t xml:space="preserve"> för varje enhet(MS kvar)</w:t>
+      </w:r>
+      <w:r>
+        <w:tab/>
+      </w:r>
+      <w:r>
+        <w:tab/>
+        <w:t>TUHT</w:t>
+      </w:r>
     </w:p>
     <w:p/>
     <w:p>
@@ -104,6 +183,22 @@
       <w:r>
         <w:t>Bluetooth</w:t>
       </w:r>
+      <w:r>
+        <w:tab/>
+      </w:r>
+      <w:r>
+        <w:tab/>
+      </w:r>
+      <w:r>
+        <w:tab/>
+      </w:r>
+      <w:r>
+        <w:tab/>
+      </w:r>
+      <w:r>
+        <w:tab/>
+        <w:t>POJO</w:t>
+      </w:r>
     </w:p>
     <w:p>
       <w:pPr>
@@ -116,6 +211,24 @@
       <w:r>
         <w:t>ADC?</w:t>
       </w:r>
+      <w:r>
+        <w:tab/>
+      </w:r>
+      <w:r>
+        <w:tab/>
+      </w:r>
+      <w:r>
+        <w:tab/>
+      </w:r>
+      <w:r>
+        <w:tab/>
+      </w:r>
+      <w:r>
+        <w:tab/>
+      </w:r>
+      <w:r>
+        <w:t>POJO</w:t>
+      </w:r>
     </w:p>
     <w:p>
       <w:pPr>
@@ -128,6 +241,22 @@
       <w:r>
         <w:t>UART</w:t>
       </w:r>
+      <w:r>
+        <w:tab/>
+      </w:r>
+      <w:r>
+        <w:tab/>
+      </w:r>
+      <w:r>
+        <w:tab/>
+      </w:r>
+      <w:r>
+        <w:tab/>
+      </w:r>
+      <w:r>
+        <w:tab/>
+        <w:t>MU, JS</w:t>
+      </w:r>
     </w:p>
     <w:p>
       <w:pPr>
@@ -138,7 +267,16 @@
         </w:numPr>
       </w:pPr>
       <w:r>
+        <w:t xml:space="preserve">PSEUDOKOD FÖR </w:t>
+      </w:r>
+      <w:r>
         <w:t>AI (TEST OCH TÄVLINGSLÄGE)</w:t>
+      </w:r>
+      <w:r>
+        <w:tab/>
+      </w:r>
+      <w:r>
+        <w:tab/>
       </w:r>
     </w:p>
     <w:p>
@@ -150,13 +288,17 @@
         </w:numPr>
       </w:pPr>
       <w:r>
-        <w:t>Målsökningsenhet PSEUDOKOD FÖR ENHETEN</w:t>
-      </w:r>
-      <w:r>
-        <w:t xml:space="preserve"> </w:t>
-      </w:r>
-      <w:r>
-        <w:t>(struktur)</w:t>
+        <w:t>Styrenhet PSEUDOKOD FÖR ENHETEN</w:t>
+      </w:r>
+      <w:r>
+        <w:t xml:space="preserve"> (struktur)</w:t>
+      </w:r>
+      <w:r>
+        <w:tab/>
+      </w:r>
+      <w:r>
+        <w:tab/>
+        <w:t>JOPO</w:t>
       </w:r>
     </w:p>
     <w:p>
@@ -168,34 +310,17 @@
         </w:numPr>
       </w:pPr>
       <w:r>
-        <w:t xml:space="preserve">Styrenhet </w:t>
-      </w:r>
-      <w:r>
-        <w:t>PSEUDOKOD FÖR ENHETEN</w:t>
-      </w:r>
-      <w:r>
-        <w:t xml:space="preserve"> </w:t>
+        <w:t>Sensorenhet PSEUDOKOD FÖR ENHETEN</w:t>
       </w:r>
       <w:r>
         <w:t>(struktur)</w:t>
       </w:r>
-    </w:p>
-    <w:p>
-      <w:pPr>
-        <w:pStyle w:val="Liststycke"/>
-        <w:numPr>
-          <w:ilvl w:val="0"/>
-          <w:numId w:val="1"/>
-        </w:numPr>
-      </w:pPr>
-      <w:r>
-        <w:t xml:space="preserve">Sensorenhet </w:t>
-      </w:r>
-      <w:r>
-        <w:t>PSEUDOKOD FÖR ENHETEN</w:t>
-      </w:r>
-      <w:r>
-        <w:t>(struktur)</w:t>
+      <w:r>
+        <w:tab/>
+      </w:r>
+      <w:r>
+        <w:tab/>
+        <w:t>TUTH</w:t>
       </w:r>
     </w:p>
     <w:p/>

</xml_diff>